<commit_message>
Template Updated, new way to list data in document, JSON integerated
</commit_message>
<xml_diff>
--- a/templates/resume_template_basic.docx
+++ b/templates/resume_template_basic.docx
@@ -28,7 +28,7 @@
       </w:r>
       <w:sdt>
         <w:sdtPr>
-          <w:id w:val="536786887"/>
+          <w:id w:val="384771127"/>
         </w:sdtPr>
         <w:sdtContent>
           <w:r>
@@ -67,19 +67,7 @@
         <w:rPr>
           <w:color w:val="000000"/>
         </w:rPr>
-        <w:t>{{ introduction</w:t>
-      </w:r>
-      <w:r>
-        <w:rPr>
-          <w:color w:val="000000"/>
-        </w:rPr>
-        <w:t xml:space="preserve"> </w:t>
-      </w:r>
-      <w:r>
-        <w:rPr>
-          <w:color w:val="000000"/>
-        </w:rPr>
-        <w:t>}}</w:t>
+        <w:t>{{ introduction }}</w:t>
       </w:r>
     </w:p>
     <w:p>
@@ -430,48 +418,46 @@
         <w:rPr/>
       </w:pPr>
       <w:r>
+        <w:rPr/>
+        <w:t xml:space="preserve">{%p </w:t>
+      </w:r>
+      <w:r>
+        <w:rPr/>
+        <w:t>for edu in educations</w:t>
+      </w:r>
+      <w:r>
+        <w:rPr/>
+        <w:t xml:space="preserve"> %}</w:t>
+      </w:r>
+    </w:p>
+    <w:p>
+      <w:pPr>
+        <w:pStyle w:val="Normal"/>
+        <w:spacing w:before="0" w:after="0"/>
+        <w:rPr/>
+      </w:pPr>
+      <w:r>
         <w:rPr>
           <w:b/>
         </w:rPr>
-        <w:t>{{ undergrad_major }}</w:t>
-      </w:r>
-      <w:r>
-        <w:rPr>
-          <w:b/>
-        </w:rPr>
-        <w:t xml:space="preserve">                   </w:t>
-      </w:r>
-      <w:r>
-        <w:rPr/>
-        <w:t xml:space="preserve">Anticipated Graduation </w:t>
-      </w:r>
-      <w:r>
-        <w:rPr/>
-        <w:t>{{ anticipated_ug_graduation }}</w:t>
+        <w:t>{{ edu.major }}</w:t>
       </w:r>
     </w:p>
     <w:p>
       <w:pPr>
         <w:pStyle w:val="Normal"/>
+        <w:shd w:fill="EEEEEE" w:val="clear"/>
         <w:spacing w:before="0" w:after="0"/>
-        <w:jc w:val="both"/>
-        <w:rPr/>
-      </w:pPr>
-      <w:r>
-        <w:rPr/>
-        <w:t>{{ undergrad_school }}</w:t>
-      </w:r>
-      <w:r>
-        <w:rPr/>
-        <w:t xml:space="preserve">, </w:t>
-      </w:r>
-      <w:r>
-        <w:rPr/>
-        <w:t>{{ undergrad_school_loc }}</w:t>
-      </w:r>
-      <w:r>
-        <w:rPr/>
-        <w:t xml:space="preserve">                   </w:t>
+        <w:jc w:val="right"/>
+        <w:rPr/>
+      </w:pPr>
+      <w:r>
+        <w:rPr/>
+        <w:t xml:space="preserve">Graduation </w:t>
+      </w:r>
+      <w:r>
+        <w:rPr/>
+        <w:t>{{ edu.grad_date }}</w:t>
       </w:r>
     </w:p>
     <w:p>
@@ -480,15 +466,33 @@
         <w:spacing w:before="0" w:after="0"/>
         <w:rPr/>
       </w:pPr>
-      <w:bookmarkStart w:id="1" w:name="_heading=h.gjdgxs"/>
+      <w:r>
+        <w:rPr/>
+        <w:t>{{ edu.school_name }}, {{ edu.school_loc }}</w:t>
+      </w:r>
+    </w:p>
+    <w:p>
+      <w:pPr>
+        <w:pStyle w:val="Normal"/>
+        <w:spacing w:before="0" w:after="0"/>
+        <w:rPr/>
+      </w:pPr>
+      <w:bookmarkStart w:id="1" w:name="_heading=h.gjdgxs1"/>
       <w:bookmarkEnd w:id="1"/>
       <w:r>
         <w:rPr/>
-        <w:t xml:space="preserve">GPA: </w:t>
-      </w:r>
-      <w:r>
-        <w:rPr/>
-        <w:t>{{ undergrad_gpa }}</w:t>
+        <w:t>GPA: {{ edu.gpa }}</w:t>
+      </w:r>
+    </w:p>
+    <w:p>
+      <w:pPr>
+        <w:pStyle w:val="Normal"/>
+        <w:spacing w:before="0" w:after="0"/>
+        <w:rPr/>
+      </w:pPr>
+      <w:r>
+        <w:rPr/>
+        <w:t>{%p endfor %}</w:t>
       </w:r>
     </w:p>
     <w:p>
@@ -511,43 +515,132 @@
         </w:rPr>
       </w:pPr>
       <w:r>
+        <w:rPr/>
+        <w:t xml:space="preserve">{%p for </w:t>
+      </w:r>
+      <w:r>
+        <w:rPr/>
+        <w:t>job</w:t>
+      </w:r>
+      <w:r>
+        <w:rPr/>
+        <w:t xml:space="preserve"> in </w:t>
+      </w:r>
+      <w:r>
+        <w:rPr/>
+        <w:t>work_experiences</w:t>
+      </w:r>
+      <w:r>
+        <w:rPr/>
+        <w:t xml:space="preserve"> %}</w:t>
+      </w:r>
+    </w:p>
+    <w:p>
+      <w:pPr>
+        <w:pStyle w:val="Normal"/>
+        <w:spacing w:before="0" w:after="0"/>
+        <w:rPr>
+          <w:b/>
+          <w:b/>
+        </w:rPr>
+      </w:pPr>
+      <w:r>
         <w:rPr>
           <w:b/>
         </w:rPr>
-        <w:t>{{ work_experience_title }}</w:t>
+        <w:t xml:space="preserve">{{ </w:t>
       </w:r>
       <w:r>
         <w:rPr>
           <w:b/>
         </w:rPr>
-        <w:tab/>
-        <w:tab/>
-        <w:tab/>
-        <w:t xml:space="preserve">    </w:t>
-        <w:tab/>
-        <w:tab/>
-        <w:t xml:space="preserve">                                </w:t>
+        <w:t>job.title</w:t>
       </w:r>
       <w:r>
         <w:rPr>
           <w:b/>
         </w:rPr>
-        <w:t>{{ work_startend }}</w:t>
+        <w:t xml:space="preserve"> }}</w:t>
       </w:r>
     </w:p>
     <w:p>
       <w:pPr>
         <w:pStyle w:val="Normal"/>
+        <w:shd w:fill="EEEEEE" w:val="clear"/>
         <w:spacing w:before="0" w:after="0"/>
-        <w:rPr/>
-      </w:pPr>
-      <w:r>
-        <w:rPr/>
-        <w:t>{{ company_name }}</w:t>
-      </w:r>
-      <w:r>
-        <w:rPr/>
-        <w:tab/>
+        <w:jc w:val="right"/>
+        <w:rPr>
+          <w:b w:val="false"/>
+          <w:b w:val="false"/>
+          <w:bCs w:val="false"/>
+        </w:rPr>
+      </w:pPr>
+      <w:r>
+        <w:rPr>
+          <w:b w:val="false"/>
+          <w:bCs w:val="false"/>
+        </w:rPr>
+        <w:t xml:space="preserve">{{ </w:t>
+      </w:r>
+      <w:r>
+        <w:rPr>
+          <w:b w:val="false"/>
+          <w:bCs w:val="false"/>
+        </w:rPr>
+        <w:t>job.start_end</w:t>
+      </w:r>
+      <w:r>
+        <w:rPr>
+          <w:b w:val="false"/>
+          <w:bCs w:val="false"/>
+        </w:rPr>
+        <w:t xml:space="preserve"> }}</w:t>
+      </w:r>
+    </w:p>
+    <w:p>
+      <w:pPr>
+        <w:pStyle w:val="Normal"/>
+        <w:spacing w:before="0" w:after="0"/>
+        <w:rPr/>
+      </w:pPr>
+      <w:r>
+        <w:rPr/>
+        <w:t xml:space="preserve">{{ </w:t>
+      </w:r>
+      <w:r>
+        <w:rPr/>
+        <w:t>job.org_name</w:t>
+      </w:r>
+      <w:r>
+        <w:rPr/>
+        <w:t xml:space="preserve"> }}</w:t>
+      </w:r>
+    </w:p>
+    <w:p>
+      <w:pPr>
+        <w:pStyle w:val="Normal"/>
+        <w:spacing w:before="0" w:after="0"/>
+        <w:rPr/>
+      </w:pPr>
+      <w:r>
+        <w:rPr/>
+        <w:t xml:space="preserve">{%p for </w:t>
+      </w:r>
+      <w:r>
+        <w:rPr/>
+        <w:t>desc</w:t>
+      </w:r>
+      <w:r>
+        <w:rPr/>
+        <w:t xml:space="preserve"> in </w:t>
+      </w:r>
+      <w:r>
+        <w:rPr/>
+        <w:t>job.description</w:t>
+      </w:r>
+      <w:r>
+        <w:rPr/>
+        <w:t xml:space="preserve"> %}</w:t>
       </w:r>
     </w:p>
     <w:p>
@@ -563,11 +656,40 @@
       </w:pPr>
       <w:r>
         <w:rPr/>
-        <w:t>{{ job_description }}</w:t>
-      </w:r>
-      <w:r>
-        <w:rPr/>
-        <w:t xml:space="preserve"> </w:t>
+        <w:t xml:space="preserve">{{ </w:t>
+      </w:r>
+      <w:r>
+        <w:rPr/>
+        <w:t>desc</w:t>
+      </w:r>
+      <w:r>
+        <w:rPr/>
+        <w:t xml:space="preserve"> }} </w:t>
+      </w:r>
+    </w:p>
+    <w:p>
+      <w:pPr>
+        <w:pStyle w:val="ListParagraph"/>
+        <w:spacing w:before="0" w:after="0"/>
+        <w:ind w:hanging="0"/>
+        <w:contextualSpacing/>
+        <w:rPr/>
+      </w:pPr>
+      <w:r>
+        <w:rPr/>
+        <w:t>{%p endfor %}</w:t>
+      </w:r>
+    </w:p>
+    <w:p>
+      <w:pPr>
+        <w:pStyle w:val="Normal"/>
+        <w:spacing w:before="0" w:after="0"/>
+        <w:ind w:hanging="0"/>
+        <w:rPr/>
+      </w:pPr>
+      <w:r>
+        <w:rPr/>
+        <w:t>{%p endfor %}</w:t>
       </w:r>
     </w:p>
     <w:sectPr>

</xml_diff>

<commit_message>
relevant skills table working
</commit_message>
<xml_diff>
--- a/templates/resume_template_basic.docx
+++ b/templates/resume_template_basic.docx
@@ -28,7 +28,7 @@
       </w:r>
       <w:sdt>
         <w:sdtPr>
-          <w:id w:val="384771127"/>
+          <w:id w:val="1157408944"/>
         </w:sdtPr>
         <w:sdtContent>
           <w:r>
@@ -78,6 +78,163 @@
       <w:r>
         <w:rPr/>
         <w:t>RELEVANT SKILLS</w:t>
+      </w:r>
+    </w:p>
+    <w:tbl>
+      <w:tblPr>
+        <w:tblW w:w="9360" w:type="dxa"/>
+        <w:jc w:val="left"/>
+        <w:tblInd w:w="0" w:type="dxa"/>
+        <w:tblLayout w:type="fixed"/>
+        <w:tblCellMar>
+          <w:top w:w="0" w:type="dxa"/>
+          <w:left w:w="108" w:type="dxa"/>
+          <w:bottom w:w="0" w:type="dxa"/>
+          <w:right w:w="108" w:type="dxa"/>
+        </w:tblCellMar>
+        <w:tblLook w:val="0400" w:noHBand="0" w:noVBand="1" w:firstColumn="0" w:lastRow="0" w:lastColumn="0" w:firstRow="0"/>
+      </w:tblPr>
+      <w:tblGrid>
+        <w:gridCol w:w="2265"/>
+        <w:gridCol w:w="7095"/>
+      </w:tblGrid>
+      <w:tr>
+        <w:trPr>
+          <w:trHeight w:val="108" w:hRule="atLeast"/>
+        </w:trPr>
+        <w:tc>
+          <w:tcPr>
+            <w:tcW w:w="9360" w:type="dxa"/>
+            <w:gridSpan w:val="2"/>
+            <w:tcBorders>
+              <w:top w:val="single" w:sz="2" w:space="0" w:color="000000"/>
+              <w:left w:val="single" w:sz="2" w:space="0" w:color="000000"/>
+              <w:bottom w:val="single" w:sz="2" w:space="0" w:color="000000"/>
+              <w:right w:val="single" w:sz="2" w:space="0" w:color="000000"/>
+            </w:tcBorders>
+            <w:vAlign w:val="center"/>
+          </w:tcPr>
+          <w:p>
+            <w:pPr>
+              <w:pStyle w:val="Normal"/>
+              <w:widowControl w:val="false"/>
+              <w:spacing w:before="0" w:after="0"/>
+              <w:jc w:val="both"/>
+              <w:rPr>
+                <w:b/>
+                <w:b/>
+              </w:rPr>
+            </w:pPr>
+            <w:r>
+              <w:rPr>
+                <w:b/>
+              </w:rPr>
+              <w:t>{%tr for item in relevant_skills %}</w:t>
+            </w:r>
+          </w:p>
+        </w:tc>
+      </w:tr>
+      <w:tr>
+        <w:trPr>
+          <w:trHeight w:val="108" w:hRule="atLeast"/>
+        </w:trPr>
+        <w:tc>
+          <w:tcPr>
+            <w:tcW w:w="2265" w:type="dxa"/>
+            <w:tcBorders>
+              <w:top w:val="single" w:sz="2" w:space="0" w:color="000000"/>
+              <w:left w:val="single" w:sz="2" w:space="0" w:color="000000"/>
+              <w:bottom w:val="single" w:sz="2" w:space="0" w:color="000000"/>
+            </w:tcBorders>
+            <w:vAlign w:val="center"/>
+          </w:tcPr>
+          <w:p>
+            <w:pPr>
+              <w:pStyle w:val="Normal"/>
+              <w:widowControl w:val="false"/>
+              <w:spacing w:before="0" w:after="0"/>
+              <w:jc w:val="left"/>
+              <w:rPr>
+                <w:b/>
+                <w:b/>
+              </w:rPr>
+            </w:pPr>
+            <w:r>
+              <w:rPr>
+                <w:b/>
+              </w:rPr>
+              <w:t>{{ item.label }}:</w:t>
+            </w:r>
+          </w:p>
+        </w:tc>
+        <w:tc>
+          <w:tcPr>
+            <w:tcW w:w="7095" w:type="dxa"/>
+            <w:tcBorders>
+              <w:top w:val="single" w:sz="2" w:space="0" w:color="000000"/>
+              <w:bottom w:val="single" w:sz="2" w:space="0" w:color="000000"/>
+              <w:right w:val="single" w:sz="2" w:space="0" w:color="000000"/>
+            </w:tcBorders>
+            <w:vAlign w:val="center"/>
+          </w:tcPr>
+          <w:p>
+            <w:pPr>
+              <w:pStyle w:val="Normal"/>
+              <w:widowControl w:val="false"/>
+              <w:spacing w:before="0" w:after="0"/>
+              <w:jc w:val="left"/>
+              <w:rPr/>
+            </w:pPr>
+            <w:r>
+              <w:rPr/>
+              <w:t>{{ item.contents }}</w:t>
+            </w:r>
+          </w:p>
+        </w:tc>
+      </w:tr>
+      <w:tr>
+        <w:trPr>
+          <w:trHeight w:val="380" w:hRule="atLeast"/>
+        </w:trPr>
+        <w:tc>
+          <w:tcPr>
+            <w:tcW w:w="9360" w:type="dxa"/>
+            <w:gridSpan w:val="2"/>
+            <w:tcBorders>
+              <w:left w:val="single" w:sz="2" w:space="0" w:color="000000"/>
+              <w:bottom w:val="single" w:sz="2" w:space="0" w:color="000000"/>
+              <w:right w:val="single" w:sz="2" w:space="0" w:color="000000"/>
+            </w:tcBorders>
+            <w:vAlign w:val="center"/>
+          </w:tcPr>
+          <w:p>
+            <w:pPr>
+              <w:pStyle w:val="Normal"/>
+              <w:widowControl w:val="false"/>
+              <w:spacing w:before="0" w:after="0"/>
+              <w:jc w:val="both"/>
+              <w:rPr>
+                <w:b/>
+                <w:b/>
+              </w:rPr>
+            </w:pPr>
+            <w:r>
+              <w:rPr>
+                <w:b/>
+              </w:rPr>
+              <w:t>{%tr endfor %}</w:t>
+            </w:r>
+          </w:p>
+        </w:tc>
+      </w:tr>
+    </w:tbl>
+    <w:p>
+      <w:pPr>
+        <w:pStyle w:val="Normal"/>
+        <w:rPr/>
+      </w:pPr>
+      <w:r>
+        <w:rPr/>
       </w:r>
     </w:p>
     <w:tbl>
@@ -419,15 +576,7 @@
       </w:pPr>
       <w:r>
         <w:rPr/>
-        <w:t xml:space="preserve">{%p </w:t>
-      </w:r>
-      <w:r>
-        <w:rPr/>
-        <w:t>for edu in educations</w:t>
-      </w:r>
-      <w:r>
-        <w:rPr/>
-        <w:t xml:space="preserve"> %}</w:t>
+        <w:t>{%p for edu in educations %}</w:t>
       </w:r>
     </w:p>
     <w:p>
@@ -446,18 +595,14 @@
     <w:p>
       <w:pPr>
         <w:pStyle w:val="Normal"/>
-        <w:shd w:fill="EEEEEE" w:val="clear"/>
+        <w:shd w:val="clear" w:fill="EEEEEE"/>
         <w:spacing w:before="0" w:after="0"/>
         <w:jc w:val="right"/>
         <w:rPr/>
       </w:pPr>
       <w:r>
         <w:rPr/>
-        <w:t xml:space="preserve">Graduation </w:t>
-      </w:r>
-      <w:r>
-        <w:rPr/>
-        <w:t>{{ edu.grad_date }}</w:t>
+        <w:t>Graduation {{ edu.grad_date }}</w:t>
       </w:r>
     </w:p>
     <w:p>
@@ -516,23 +661,7 @@
       </w:pPr>
       <w:r>
         <w:rPr/>
-        <w:t xml:space="preserve">{%p for </w:t>
-      </w:r>
-      <w:r>
-        <w:rPr/>
-        <w:t>job</w:t>
-      </w:r>
-      <w:r>
-        <w:rPr/>
-        <w:t xml:space="preserve"> in </w:t>
-      </w:r>
-      <w:r>
-        <w:rPr/>
-        <w:t>work_experiences</w:t>
-      </w:r>
-      <w:r>
-        <w:rPr/>
-        <w:t xml:space="preserve"> %}</w:t>
+        <w:t>{%p for job in work_experiences %}</w:t>
       </w:r>
     </w:p>
     <w:p>
@@ -548,25 +677,13 @@
         <w:rPr>
           <w:b/>
         </w:rPr>
-        <w:t xml:space="preserve">{{ </w:t>
-      </w:r>
-      <w:r>
-        <w:rPr>
-          <w:b/>
-        </w:rPr>
-        <w:t>job.title</w:t>
-      </w:r>
-      <w:r>
-        <w:rPr>
-          <w:b/>
-        </w:rPr>
-        <w:t xml:space="preserve"> }}</w:t>
+        <w:t>{{ job.title }}</w:t>
       </w:r>
     </w:p>
     <w:p>
       <w:pPr>
         <w:pStyle w:val="Normal"/>
-        <w:shd w:fill="EEEEEE" w:val="clear"/>
+        <w:shd w:val="clear" w:fill="EEEEEE"/>
         <w:spacing w:before="0" w:after="0"/>
         <w:jc w:val="right"/>
         <w:rPr>
@@ -580,21 +697,7 @@
           <w:b w:val="false"/>
           <w:bCs w:val="false"/>
         </w:rPr>
-        <w:t xml:space="preserve">{{ </w:t>
-      </w:r>
-      <w:r>
-        <w:rPr>
-          <w:b w:val="false"/>
-          <w:bCs w:val="false"/>
-        </w:rPr>
-        <w:t>job.start_end</w:t>
-      </w:r>
-      <w:r>
-        <w:rPr>
-          <w:b w:val="false"/>
-          <w:bCs w:val="false"/>
-        </w:rPr>
-        <w:t xml:space="preserve"> }}</w:t>
+        <w:t>{{ job.start_end }}</w:t>
       </w:r>
     </w:p>
     <w:p>
@@ -605,15 +708,7 @@
       </w:pPr>
       <w:r>
         <w:rPr/>
-        <w:t xml:space="preserve">{{ </w:t>
-      </w:r>
-      <w:r>
-        <w:rPr/>
-        <w:t>job.org_name</w:t>
-      </w:r>
-      <w:r>
-        <w:rPr/>
-        <w:t xml:space="preserve"> }}</w:t>
+        <w:t>{{ job.org_name }}</w:t>
       </w:r>
     </w:p>
     <w:p>
@@ -624,23 +719,7 @@
       </w:pPr>
       <w:r>
         <w:rPr/>
-        <w:t xml:space="preserve">{%p for </w:t>
-      </w:r>
-      <w:r>
-        <w:rPr/>
-        <w:t>desc</w:t>
-      </w:r>
-      <w:r>
-        <w:rPr/>
-        <w:t xml:space="preserve"> in </w:t>
-      </w:r>
-      <w:r>
-        <w:rPr/>
-        <w:t>job.description</w:t>
-      </w:r>
-      <w:r>
-        <w:rPr/>
-        <w:t xml:space="preserve"> %}</w:t>
+        <w:t>{%p for desc in job.description %}</w:t>
       </w:r>
     </w:p>
     <w:p>
@@ -656,22 +735,14 @@
       </w:pPr>
       <w:r>
         <w:rPr/>
-        <w:t xml:space="preserve">{{ </w:t>
-      </w:r>
-      <w:r>
-        <w:rPr/>
-        <w:t>desc</w:t>
-      </w:r>
-      <w:r>
-        <w:rPr/>
-        <w:t xml:space="preserve"> }} </w:t>
+        <w:t xml:space="preserve">{{ desc }} </w:t>
       </w:r>
     </w:p>
     <w:p>
       <w:pPr>
         <w:pStyle w:val="ListParagraph"/>
         <w:spacing w:before="0" w:after="0"/>
-        <w:ind w:hanging="0"/>
+        <w:ind w:left="720" w:hanging="0"/>
         <w:contextualSpacing/>
         <w:rPr/>
       </w:pPr>

</xml_diff>

<commit_message>
Updated README and created new brandnew GUI
</commit_message>
<xml_diff>
--- a/templates/resume_template_basic.docx
+++ b/templates/resume_template_basic.docx
@@ -28,7 +28,7 @@
       </w:r>
       <w:sdt>
         <w:sdtPr>
-          <w:id w:val="1122096875"/>
+          <w:id w:val="1482233819"/>
         </w:sdtPr>
         <w:sdtContent>
           <w:r>
@@ -82,8 +82,8 @@
     </w:p>
     <w:tbl>
       <w:tblPr>
-        <w:tblW w:w="9360" w:type="dxa"/>
-        <w:jc w:val="left"/>
+        <w:tblW w:w="9358" w:type="dxa"/>
+        <w:jc w:val="right"/>
         <w:tblInd w:w="0" w:type="dxa"/>
         <w:tblLayout w:type="fixed"/>
         <w:tblCellMar>
@@ -96,7 +96,7 @@
       </w:tblPr>
       <w:tblGrid>
         <w:gridCol w:w="2265"/>
-        <w:gridCol w:w="7094"/>
+        <w:gridCol w:w="7093"/>
       </w:tblGrid>
       <w:tr>
         <w:trPr>
@@ -104,7 +104,7 @@
         </w:trPr>
         <w:tc>
           <w:tcPr>
-            <w:tcW w:w="9359" w:type="dxa"/>
+            <w:tcW w:w="9358" w:type="dxa"/>
             <w:gridSpan w:val="2"/>
             <w:tcBorders>
               <w:top w:val="single" w:sz="2" w:space="0" w:color="000000"/>
@@ -169,7 +169,7 @@
         </w:tc>
         <w:tc>
           <w:tcPr>
-            <w:tcW w:w="7094" w:type="dxa"/>
+            <w:tcW w:w="7093" w:type="dxa"/>
             <w:tcBorders>
               <w:top w:val="single" w:sz="2" w:space="0" w:color="000000"/>
               <w:bottom w:val="single" w:sz="2" w:space="0" w:color="000000"/>
@@ -198,7 +198,7 @@
         </w:trPr>
         <w:tc>
           <w:tcPr>
-            <w:tcW w:w="9359" w:type="dxa"/>
+            <w:tcW w:w="9358" w:type="dxa"/>
             <w:gridSpan w:val="2"/>
             <w:tcBorders>
               <w:left w:val="single" w:sz="2" w:space="0" w:color="000000"/>
@@ -230,25 +230,6 @@
     </w:tbl>
     <w:p>
       <w:pPr>
-        <w:pStyle w:val="HorizontalLine"/>
-        <w:widowControl/>
-        <w:suppressLineNumbers/>
-        <w:pBdr>
-          <w:bottom w:val="double" w:sz="2" w:space="0" w:color="808080"/>
-        </w:pBdr>
-        <w:suppressAutoHyphens w:val="true"/>
-        <w:bidi w:val="0"/>
-        <w:spacing w:lineRule="auto" w:line="276" w:before="0" w:after="86"/>
-        <w:ind w:left="720" w:right="720" w:hanging="0"/>
-        <w:jc w:val="left"/>
-        <w:rPr/>
-      </w:pPr>
-      <w:r>
-        <w:rPr/>
-      </w:r>
-    </w:p>
-    <w:p>
-      <w:pPr>
         <w:pStyle w:val="Heading2"/>
         <w:spacing w:before="0" w:after="0"/>
         <w:rPr/>
@@ -273,49 +254,49 @@
       </w:pPr>
       <w:r>
         <w:rPr/>
-        <w:t xml:space="preserve">{%p for edu in educations %}  </w:t>
+        <w:t xml:space="preserve">{%p for edu in educations %} </w:t>
       </w:r>
     </w:p>
     <w:tbl>
       <w:tblPr>
-        <w:tblW w:w="9144" w:type="dxa"/>
+        <w:tblW w:w="9360" w:type="dxa"/>
         <w:jc w:val="left"/>
-        <w:tblInd w:w="237" w:type="dxa"/>
+        <w:tblInd w:w="0" w:type="dxa"/>
         <w:tblLayout w:type="fixed"/>
         <w:tblCellMar>
-          <w:top w:w="0" w:type="dxa"/>
-          <w:left w:w="0" w:type="dxa"/>
-          <w:bottom w:w="0" w:type="dxa"/>
-          <w:right w:w="0" w:type="dxa"/>
+          <w:top w:w="55" w:type="dxa"/>
+          <w:left w:w="55" w:type="dxa"/>
+          <w:bottom w:w="55" w:type="dxa"/>
+          <w:right w:w="55" w:type="dxa"/>
         </w:tblCellMar>
       </w:tblPr>
       <w:tblGrid>
-        <w:gridCol w:w="4408"/>
-        <w:gridCol w:w="4736"/>
+        <w:gridCol w:w="4680"/>
+        <w:gridCol w:w="4680"/>
       </w:tblGrid>
       <w:tr>
         <w:trPr/>
         <w:tc>
           <w:tcPr>
-            <w:tcW w:w="4408" w:type="dxa"/>
+            <w:tcW w:w="4680" w:type="dxa"/>
             <w:tcBorders/>
-            <w:shd w:fill="EEEEEE" w:val="clear"/>
+            <w:shd w:fill="F3F3F3" w:val="clear"/>
             <w:vAlign w:val="center"/>
           </w:tcPr>
           <w:p>
             <w:pPr>
-              <w:pStyle w:val="Normal"/>
-              <w:widowControl/>
-              <w:suppressAutoHyphens w:val="true"/>
-              <w:bidi w:val="0"/>
-              <w:spacing w:lineRule="auto" w:line="276" w:before="0" w:after="0"/>
-              <w:ind w:left="0" w:right="0" w:hanging="0"/>
-              <w:jc w:val="left"/>
-              <w:rPr/>
+              <w:pStyle w:val="TableContents"/>
+              <w:spacing w:before="29" w:after="0"/>
+              <w:rPr>
+                <w:b/>
+                <w:b/>
+                <w:bCs/>
+              </w:rPr>
             </w:pPr>
             <w:r>
               <w:rPr>
                 <w:b/>
+                <w:bCs/>
               </w:rPr>
               <w:t>{{ edu.major }}</w:t>
             </w:r>
@@ -323,20 +304,15 @@
         </w:tc>
         <w:tc>
           <w:tcPr>
-            <w:tcW w:w="4736" w:type="dxa"/>
+            <w:tcW w:w="4680" w:type="dxa"/>
             <w:tcBorders/>
-            <w:shd w:fill="EEEEEE" w:val="clear"/>
+            <w:shd w:fill="F3F3F3" w:val="clear"/>
             <w:vAlign w:val="center"/>
           </w:tcPr>
           <w:p>
             <w:pPr>
-              <w:pStyle w:val="Normal"/>
-              <w:widowControl/>
-              <w:shd w:val="clear" w:fill="EEEEEE"/>
-              <w:suppressAutoHyphens w:val="true"/>
-              <w:bidi w:val="0"/>
-              <w:spacing w:lineRule="auto" w:line="276" w:before="0" w:after="0"/>
-              <w:ind w:left="0" w:right="0" w:hanging="0"/>
+              <w:pStyle w:val="TableContents"/>
+              <w:spacing w:before="29" w:after="0"/>
               <w:jc w:val="right"/>
               <w:rPr/>
             </w:pPr>
@@ -355,7 +331,7 @@
         <w:suppressAutoHyphens w:val="true"/>
         <w:bidi w:val="0"/>
         <w:spacing w:lineRule="auto" w:line="276" w:before="0" w:after="0"/>
-        <w:ind w:left="432" w:right="0" w:hanging="0"/>
+        <w:ind w:left="0" w:right="0" w:hanging="0"/>
         <w:jc w:val="left"/>
         <w:rPr/>
       </w:pPr>
@@ -371,7 +347,7 @@
         <w:suppressAutoHyphens w:val="true"/>
         <w:bidi w:val="0"/>
         <w:spacing w:lineRule="auto" w:line="276" w:before="0" w:after="0"/>
-        <w:ind w:left="432" w:right="0" w:hanging="0"/>
+        <w:ind w:left="0" w:right="0" w:hanging="0"/>
         <w:jc w:val="left"/>
         <w:rPr/>
       </w:pPr>
@@ -418,18 +394,14 @@
       </w:pPr>
       <w:r>
         <w:rPr/>
-        <w:t xml:space="preserve">RELEVANT </w:t>
-      </w:r>
-      <w:r>
-        <w:rPr/>
-        <w:t>courses</w:t>
+        <w:t>RELEVANT courses</w:t>
       </w:r>
     </w:p>
     <w:tbl>
       <w:tblPr>
-        <w:tblW w:w="9403" w:type="dxa"/>
-        <w:jc w:val="left"/>
-        <w:tblInd w:w="-45" w:type="dxa"/>
+        <w:tblW w:w="9358" w:type="dxa"/>
+        <w:jc w:val="right"/>
+        <w:tblInd w:w="0" w:type="dxa"/>
         <w:tblLayout w:type="fixed"/>
         <w:tblCellMar>
           <w:top w:w="0" w:type="dxa"/>
@@ -440,8 +412,8 @@
         <w:tblLook w:val="0400" w:noHBand="0" w:noVBand="1" w:firstColumn="0" w:lastRow="0" w:lastColumn="0" w:firstRow="0"/>
       </w:tblPr>
       <w:tblGrid>
-        <w:gridCol w:w="2306"/>
-        <w:gridCol w:w="7097"/>
+        <w:gridCol w:w="2265"/>
+        <w:gridCol w:w="7093"/>
       </w:tblGrid>
       <w:tr>
         <w:trPr>
@@ -449,7 +421,7 @@
         </w:trPr>
         <w:tc>
           <w:tcPr>
-            <w:tcW w:w="9403" w:type="dxa"/>
+            <w:tcW w:w="9358" w:type="dxa"/>
             <w:gridSpan w:val="2"/>
             <w:tcBorders>
               <w:top w:val="single" w:sz="2" w:space="0" w:color="000000"/>
@@ -474,19 +446,7 @@
               <w:rPr>
                 <w:b/>
               </w:rPr>
-              <w:t>{%tr for item in relevant_</w:t>
-            </w:r>
-            <w:r>
-              <w:rPr>
-                <w:b/>
-              </w:rPr>
-              <w:t>courses</w:t>
-            </w:r>
-            <w:r>
-              <w:rPr>
-                <w:b/>
-              </w:rPr>
-              <w:t xml:space="preserve"> %}</w:t>
+              <w:t>{%tr for item in relevant_courses %}</w:t>
             </w:r>
           </w:p>
         </w:tc>
@@ -497,7 +457,7 @@
         </w:trPr>
         <w:tc>
           <w:tcPr>
-            <w:tcW w:w="2306" w:type="dxa"/>
+            <w:tcW w:w="2265" w:type="dxa"/>
             <w:tcBorders>
               <w:top w:val="single" w:sz="2" w:space="0" w:color="000000"/>
               <w:left w:val="single" w:sz="2" w:space="0" w:color="000000"/>
@@ -526,7 +486,7 @@
         </w:tc>
         <w:tc>
           <w:tcPr>
-            <w:tcW w:w="7097" w:type="dxa"/>
+            <w:tcW w:w="7093" w:type="dxa"/>
             <w:tcBorders>
               <w:top w:val="single" w:sz="2" w:space="0" w:color="000000"/>
               <w:bottom w:val="single" w:sz="2" w:space="0" w:color="000000"/>
@@ -555,7 +515,7 @@
         </w:trPr>
         <w:tc>
           <w:tcPr>
-            <w:tcW w:w="9403" w:type="dxa"/>
+            <w:tcW w:w="9358" w:type="dxa"/>
             <w:gridSpan w:val="2"/>
             <w:tcBorders>
               <w:left w:val="single" w:sz="2" w:space="0" w:color="000000"/>
@@ -587,35 +547,12 @@
     </w:tbl>
     <w:p>
       <w:pPr>
-        <w:pStyle w:val="HorizontalLine"/>
-        <w:widowControl/>
-        <w:suppressLineNumbers/>
-        <w:pBdr>
-          <w:bottom w:val="double" w:sz="2" w:space="0" w:color="808080"/>
-        </w:pBdr>
-        <w:suppressAutoHyphens w:val="true"/>
-        <w:bidi w:val="0"/>
-        <w:spacing w:lineRule="auto" w:line="276" w:before="0" w:after="86"/>
-        <w:ind w:left="720" w:right="720" w:hanging="0"/>
-        <w:jc w:val="left"/>
+        <w:pStyle w:val="Heading2"/>
         <w:rPr/>
       </w:pPr>
       <w:r>
         <w:rPr/>
-      </w:r>
-    </w:p>
-    <w:p>
-      <w:pPr>
-        <w:pStyle w:val="Heading2"/>
-        <w:rPr/>
-      </w:pPr>
-      <w:r>
-        <w:rPr/>
-        <w:t xml:space="preserve">Work </w:t>
-      </w:r>
-      <w:r>
-        <w:rPr/>
-        <w:t>EXPERIENCE</w:t>
+        <w:t>Work EXPERIENCE</w:t>
       </w:r>
     </w:p>
     <w:p>
@@ -634,43 +571,44 @@
     </w:p>
     <w:tbl>
       <w:tblPr>
-        <w:tblW w:w="9115" w:type="dxa"/>
+        <w:tblW w:w="9360" w:type="dxa"/>
         <w:jc w:val="left"/>
-        <w:tblInd w:w="265" w:type="dxa"/>
+        <w:tblInd w:w="0" w:type="dxa"/>
         <w:tblLayout w:type="fixed"/>
         <w:tblCellMar>
-          <w:top w:w="0" w:type="dxa"/>
-          <w:left w:w="0" w:type="dxa"/>
-          <w:bottom w:w="0" w:type="dxa"/>
-          <w:right w:w="0" w:type="dxa"/>
+          <w:top w:w="55" w:type="dxa"/>
+          <w:left w:w="55" w:type="dxa"/>
+          <w:bottom w:w="55" w:type="dxa"/>
+          <w:right w:w="55" w:type="dxa"/>
         </w:tblCellMar>
       </w:tblPr>
       <w:tblGrid>
-        <w:gridCol w:w="4381"/>
-        <w:gridCol w:w="4734"/>
+        <w:gridCol w:w="4680"/>
+        <w:gridCol w:w="4680"/>
       </w:tblGrid>
       <w:tr>
         <w:trPr/>
         <w:tc>
           <w:tcPr>
-            <w:tcW w:w="4381" w:type="dxa"/>
+            <w:tcW w:w="4680" w:type="dxa"/>
             <w:tcBorders/>
-            <w:shd w:fill="EEEEEE" w:val="clear"/>
+            <w:shd w:fill="F3F3F3" w:val="clear"/>
             <w:vAlign w:val="center"/>
           </w:tcPr>
           <w:p>
             <w:pPr>
-              <w:pStyle w:val="Normal"/>
-              <w:spacing w:before="0" w:after="0"/>
-              <w:jc w:val="left"/>
+              <w:pStyle w:val="TableContents"/>
+              <w:spacing w:before="29" w:after="0"/>
               <w:rPr>
                 <w:b/>
                 <w:b/>
+                <w:bCs/>
               </w:rPr>
             </w:pPr>
             <w:r>
               <w:rPr>
                 <w:b/>
+                <w:bCs/>
               </w:rPr>
               <w:t>{{ job.title }}</w:t>
             </w:r>
@@ -678,16 +616,15 @@
         </w:tc>
         <w:tc>
           <w:tcPr>
-            <w:tcW w:w="4734" w:type="dxa"/>
+            <w:tcW w:w="4680" w:type="dxa"/>
             <w:tcBorders/>
-            <w:shd w:fill="EEEEEE" w:val="clear"/>
+            <w:shd w:fill="F3F3F3" w:val="clear"/>
             <w:vAlign w:val="center"/>
           </w:tcPr>
           <w:p>
             <w:pPr>
-              <w:pStyle w:val="Normal"/>
-              <w:shd w:val="clear" w:fill="EEEEEE"/>
-              <w:spacing w:before="0" w:after="0"/>
+              <w:pStyle w:val="TableContents"/>
+              <w:spacing w:before="29" w:after="0"/>
               <w:jc w:val="right"/>
               <w:rPr/>
             </w:pPr>
@@ -706,7 +643,7 @@
         <w:suppressAutoHyphens w:val="true"/>
         <w:bidi w:val="0"/>
         <w:spacing w:lineRule="auto" w:line="276" w:before="0" w:after="0"/>
-        <w:ind w:left="432" w:right="0" w:hanging="0"/>
+        <w:ind w:left="0" w:right="0" w:hanging="0"/>
         <w:jc w:val="left"/>
         <w:rPr/>
       </w:pPr>
@@ -722,12 +659,13 @@
         <w:suppressAutoHyphens w:val="true"/>
         <w:bidi w:val="0"/>
         <w:spacing w:lineRule="auto" w:line="276" w:before="0" w:after="0"/>
-        <w:ind w:left="432" w:right="0" w:hanging="0"/>
+        <w:ind w:left="0" w:right="0" w:hanging="0"/>
         <w:jc w:val="left"/>
         <w:rPr/>
       </w:pPr>
       <w:r>
         <w:rPr/>
+        <w:tab/>
         <w:t>{%p for desc in job.description %}</w:t>
       </w:r>
     </w:p>
@@ -757,13 +695,14 @@
         <w:suppressAutoHyphens w:val="true"/>
         <w:bidi w:val="0"/>
         <w:spacing w:lineRule="auto" w:line="276" w:before="0" w:after="0"/>
-        <w:ind w:left="432" w:right="0" w:hanging="0"/>
+        <w:ind w:left="0" w:right="0" w:hanging="0"/>
         <w:contextualSpacing/>
         <w:jc w:val="left"/>
         <w:rPr/>
       </w:pPr>
       <w:r>
         <w:rPr/>
+        <w:tab/>
         <w:t>{%p endfor %}</w:t>
       </w:r>
     </w:p>
@@ -777,36 +716,6 @@
       <w:r>
         <w:rPr/>
         <w:t>{%p endfor %}</w:t>
-      </w:r>
-    </w:p>
-    <w:p>
-      <w:pPr>
-        <w:pStyle w:val="HorizontalLine"/>
-        <w:widowControl/>
-        <w:suppressLineNumbers/>
-        <w:pBdr>
-          <w:bottom w:val="double" w:sz="2" w:space="0" w:color="808080"/>
-        </w:pBdr>
-        <w:suppressAutoHyphens w:val="true"/>
-        <w:bidi w:val="0"/>
-        <w:spacing w:lineRule="auto" w:line="276" w:before="0" w:after="86"/>
-        <w:ind w:left="720" w:right="720" w:hanging="0"/>
-        <w:jc w:val="left"/>
-        <w:rPr/>
-      </w:pPr>
-      <w:r>
-        <w:rPr/>
-      </w:r>
-    </w:p>
-    <w:p>
-      <w:pPr>
-        <w:pStyle w:val="Normal"/>
-        <w:spacing w:before="0" w:after="0"/>
-        <w:ind w:hanging="0"/>
-        <w:rPr/>
-      </w:pPr>
-      <w:r>
-        <w:rPr/>
       </w:r>
     </w:p>
     <w:sectPr>
@@ -832,9 +741,9 @@
       <w:lvlJc w:val="left"/>
       <w:pPr>
         <w:tabs>
-          <w:tab w:val="num" w:pos="1152"/>
+          <w:tab w:val="num" w:pos="720"/>
         </w:tabs>
-        <w:ind w:left="1152" w:hanging="360"/>
+        <w:ind w:left="720" w:hanging="360"/>
       </w:pPr>
       <w:rPr>
         <w:rFonts w:ascii="Symbol" w:hAnsi="Symbol" w:cs="Symbol" w:hint="default"/>
@@ -847,9 +756,9 @@
       <w:lvlJc w:val="left"/>
       <w:pPr>
         <w:tabs>
-          <w:tab w:val="num" w:pos="1512"/>
+          <w:tab w:val="num" w:pos="1080"/>
         </w:tabs>
-        <w:ind w:left="1512" w:hanging="360"/>
+        <w:ind w:left="1080" w:hanging="360"/>
       </w:pPr>
       <w:rPr>
         <w:rFonts w:ascii="OpenSymbol" w:hAnsi="OpenSymbol" w:cs="OpenSymbol" w:hint="default"/>
@@ -862,9 +771,9 @@
       <w:lvlJc w:val="left"/>
       <w:pPr>
         <w:tabs>
-          <w:tab w:val="num" w:pos="1872"/>
+          <w:tab w:val="num" w:pos="1440"/>
         </w:tabs>
-        <w:ind w:left="1872" w:hanging="360"/>
+        <w:ind w:left="1440" w:hanging="360"/>
       </w:pPr>
       <w:rPr>
         <w:rFonts w:ascii="OpenSymbol" w:hAnsi="OpenSymbol" w:cs="OpenSymbol" w:hint="default"/>
@@ -877,9 +786,9 @@
       <w:lvlJc w:val="left"/>
       <w:pPr>
         <w:tabs>
-          <w:tab w:val="num" w:pos="2232"/>
+          <w:tab w:val="num" w:pos="1800"/>
         </w:tabs>
-        <w:ind w:left="2232" w:hanging="360"/>
+        <w:ind w:left="1800" w:hanging="360"/>
       </w:pPr>
       <w:rPr>
         <w:rFonts w:ascii="Symbol" w:hAnsi="Symbol" w:cs="Symbol" w:hint="default"/>
@@ -892,9 +801,9 @@
       <w:lvlJc w:val="left"/>
       <w:pPr>
         <w:tabs>
-          <w:tab w:val="num" w:pos="2592"/>
+          <w:tab w:val="num" w:pos="2160"/>
         </w:tabs>
-        <w:ind w:left="2592" w:hanging="360"/>
+        <w:ind w:left="2160" w:hanging="360"/>
       </w:pPr>
       <w:rPr>
         <w:rFonts w:ascii="OpenSymbol" w:hAnsi="OpenSymbol" w:cs="OpenSymbol" w:hint="default"/>
@@ -907,9 +816,9 @@
       <w:lvlJc w:val="left"/>
       <w:pPr>
         <w:tabs>
-          <w:tab w:val="num" w:pos="2952"/>
+          <w:tab w:val="num" w:pos="2520"/>
         </w:tabs>
-        <w:ind w:left="2952" w:hanging="360"/>
+        <w:ind w:left="2520" w:hanging="360"/>
       </w:pPr>
       <w:rPr>
         <w:rFonts w:ascii="OpenSymbol" w:hAnsi="OpenSymbol" w:cs="OpenSymbol" w:hint="default"/>
@@ -922,9 +831,9 @@
       <w:lvlJc w:val="left"/>
       <w:pPr>
         <w:tabs>
-          <w:tab w:val="num" w:pos="3312"/>
+          <w:tab w:val="num" w:pos="2880"/>
         </w:tabs>
-        <w:ind w:left="3312" w:hanging="360"/>
+        <w:ind w:left="2880" w:hanging="360"/>
       </w:pPr>
       <w:rPr>
         <w:rFonts w:ascii="Symbol" w:hAnsi="Symbol" w:cs="Symbol" w:hint="default"/>
@@ -937,9 +846,9 @@
       <w:lvlJc w:val="left"/>
       <w:pPr>
         <w:tabs>
-          <w:tab w:val="num" w:pos="3672"/>
+          <w:tab w:val="num" w:pos="3240"/>
         </w:tabs>
-        <w:ind w:left="3672" w:hanging="360"/>
+        <w:ind w:left="3240" w:hanging="360"/>
       </w:pPr>
       <w:rPr>
         <w:rFonts w:ascii="OpenSymbol" w:hAnsi="OpenSymbol" w:cs="OpenSymbol" w:hint="default"/>
@@ -952,9 +861,9 @@
       <w:lvlJc w:val="left"/>
       <w:pPr>
         <w:tabs>
-          <w:tab w:val="num" w:pos="4032"/>
+          <w:tab w:val="num" w:pos="3600"/>
         </w:tabs>
-        <w:ind w:left="4032" w:hanging="360"/>
+        <w:ind w:left="3600" w:hanging="360"/>
       </w:pPr>
       <w:rPr>
         <w:rFonts w:ascii="OpenSymbol" w:hAnsi="OpenSymbol" w:cs="OpenSymbol" w:hint="default"/>

</xml_diff>